<commit_message>
mise à jour du content matrix et de la feuille de temps
</commit_message>
<xml_diff>
--- a/Document/IDD_v1.2.docx
+++ b/Document/IDD_v1.2.docx
@@ -657,13 +657,25 @@
       <w:r>
         <w:t>Ajout de contenu dans la section connexion</w:t>
       </w:r>
+    </w:p>
+    <w:p>
+      <w:pPr>
+        <w:pStyle w:val="Paragraphedeliste"/>
+        <w:numPr>
+          <w:ilvl w:val="0"/>
+          <w:numId w:val="6"/>
+        </w:numPr>
+      </w:pPr>
+      <w:r>
+        <w:t>Ajout de contenu concernant la barre d’outils</w:t>
+      </w:r>
+    </w:p>
+    <w:p>
+      <w:r>
+        <w:br w:type="page"/>
+      </w:r>
       <w:bookmarkStart w:id="0" w:name="_GoBack"/>
       <w:bookmarkEnd w:id="0"/>
-    </w:p>
-    <w:p>
-      <w:r>
-        <w:br w:type="page"/>
-      </w:r>
     </w:p>
     <w:p/>
     <w:p>
@@ -898,9 +910,11 @@
             <w:tcW w:w="1794" w:type="dxa"/>
           </w:tcPr>
           <w:p>
+            <w:proofErr w:type="spellStart"/>
             <w:r>
               <w:t>accueil.recherche.textbox</w:t>
             </w:r>
+            <w:proofErr w:type="spellEnd"/>
           </w:p>
         </w:tc>
         <w:tc>
@@ -908,9 +922,11 @@
             <w:tcW w:w="929" w:type="dxa"/>
           </w:tcPr>
           <w:p>
+            <w:proofErr w:type="spellStart"/>
             <w:r>
               <w:t>Textbox</w:t>
             </w:r>
+            <w:proofErr w:type="spellEnd"/>
           </w:p>
         </w:tc>
         <w:tc>
@@ -919,7 +935,15 @@
           </w:tcPr>
           <w:p>
             <w:r>
-              <w:t>bar de recherche qui permet de rechecher un service</w:t>
+              <w:t xml:space="preserve">bar de recherche qui permet de </w:t>
+            </w:r>
+            <w:proofErr w:type="spellStart"/>
+            <w:r>
+              <w:t>rechecher</w:t>
+            </w:r>
+            <w:proofErr w:type="spellEnd"/>
+            <w:r>
+              <w:t xml:space="preserve"> un service</w:t>
             </w:r>
           </w:p>
         </w:tc>
@@ -928,9 +952,11 @@
             <w:tcW w:w="1559" w:type="dxa"/>
           </w:tcPr>
           <w:p>
+            <w:proofErr w:type="spellStart"/>
             <w:r>
               <w:t>Search</w:t>
             </w:r>
+            <w:proofErr w:type="spellEnd"/>
           </w:p>
         </w:tc>
         <w:tc>
@@ -968,9 +994,11 @@
             <w:tcW w:w="1794" w:type="dxa"/>
           </w:tcPr>
           <w:p>
+            <w:proofErr w:type="spellStart"/>
             <w:r>
               <w:t>accueil.recherche.button</w:t>
             </w:r>
+            <w:proofErr w:type="spellEnd"/>
           </w:p>
         </w:tc>
         <w:tc>
@@ -978,9 +1006,11 @@
             <w:tcW w:w="929" w:type="dxa"/>
           </w:tcPr>
           <w:p>
+            <w:proofErr w:type="spellStart"/>
             <w:r>
               <w:t>Button</w:t>
             </w:r>
+            <w:proofErr w:type="spellEnd"/>
           </w:p>
         </w:tc>
         <w:tc>
@@ -1038,9 +1068,11 @@
             <w:tcW w:w="1794" w:type="dxa"/>
           </w:tcPr>
           <w:p>
+            <w:proofErr w:type="spellStart"/>
             <w:r>
               <w:t>accueil.publier.button</w:t>
             </w:r>
+            <w:proofErr w:type="spellEnd"/>
           </w:p>
         </w:tc>
         <w:tc>
@@ -1048,9 +1080,11 @@
             <w:tcW w:w="929" w:type="dxa"/>
           </w:tcPr>
           <w:p>
+            <w:proofErr w:type="spellStart"/>
             <w:r>
               <w:t>Button</w:t>
             </w:r>
+            <w:proofErr w:type="spellEnd"/>
           </w:p>
         </w:tc>
         <w:tc>
@@ -1068,9 +1102,19 @@
             <w:tcW w:w="1559" w:type="dxa"/>
           </w:tcPr>
           <w:p>
-            <w:r>
-              <w:t>Publish an Add</w:t>
-            </w:r>
+            <w:proofErr w:type="spellStart"/>
+            <w:r>
+              <w:t>Publish</w:t>
+            </w:r>
+            <w:proofErr w:type="spellEnd"/>
+            <w:r>
+              <w:t xml:space="preserve"> an </w:t>
+            </w:r>
+            <w:proofErr w:type="spellStart"/>
+            <w:r>
+              <w:t>Add</w:t>
+            </w:r>
+            <w:proofErr w:type="spellEnd"/>
           </w:p>
         </w:tc>
         <w:tc>
@@ -1108,9 +1152,11 @@
             <w:tcW w:w="1794" w:type="dxa"/>
           </w:tcPr>
           <w:p>
+            <w:proofErr w:type="spellStart"/>
             <w:r>
               <w:t>accueil.langue.button</w:t>
             </w:r>
+            <w:proofErr w:type="spellEnd"/>
           </w:p>
         </w:tc>
         <w:tc>
@@ -1118,9 +1164,11 @@
             <w:tcW w:w="929" w:type="dxa"/>
           </w:tcPr>
           <w:p>
+            <w:proofErr w:type="spellStart"/>
             <w:r>
               <w:t>Button</w:t>
             </w:r>
+            <w:proofErr w:type="spellEnd"/>
           </w:p>
         </w:tc>
         <w:tc>
@@ -1178,9 +1226,11 @@
             <w:tcW w:w="1794" w:type="dxa"/>
           </w:tcPr>
           <w:p>
+            <w:proofErr w:type="spellStart"/>
             <w:r>
               <w:t>Accueil.compte.button</w:t>
             </w:r>
+            <w:proofErr w:type="spellEnd"/>
           </w:p>
         </w:tc>
         <w:tc>
@@ -1188,9 +1238,11 @@
             <w:tcW w:w="929" w:type="dxa"/>
           </w:tcPr>
           <w:p>
+            <w:proofErr w:type="spellStart"/>
             <w:r>
               <w:t>Button</w:t>
             </w:r>
+            <w:proofErr w:type="spellEnd"/>
           </w:p>
         </w:tc>
         <w:tc>
@@ -1198,8 +1250,13 @@
             <w:tcW w:w="2473" w:type="dxa"/>
           </w:tcPr>
           <w:p>
-            <w:r>
-              <w:t>Boutton qui permet d’accéder à l’interface de connexion</w:t>
+            <w:proofErr w:type="spellStart"/>
+            <w:r>
+              <w:t>Boutton</w:t>
+            </w:r>
+            <w:proofErr w:type="spellEnd"/>
+            <w:r>
+              <w:t xml:space="preserve"> qui permet d’accéder à l’interface de connexion</w:t>
             </w:r>
           </w:p>
         </w:tc>
@@ -1509,11 +1566,11 @@
       </w:tblPr>
       <w:tblGrid>
         <w:gridCol w:w="328"/>
-        <w:gridCol w:w="2076"/>
+        <w:gridCol w:w="2074"/>
         <w:gridCol w:w="827"/>
-        <w:gridCol w:w="2572"/>
-        <w:gridCol w:w="1411"/>
-        <w:gridCol w:w="1416"/>
+        <w:gridCol w:w="2481"/>
+        <w:gridCol w:w="1487"/>
+        <w:gridCol w:w="1433"/>
       </w:tblGrid>
       <w:tr>
         <w:tc>
@@ -1649,9 +1706,11 @@
             <w:tcW w:w="2077" w:type="dxa"/>
           </w:tcPr>
           <w:p>
+            <w:proofErr w:type="spellStart"/>
             <w:r>
               <w:t>Profil.link</w:t>
             </w:r>
+            <w:proofErr w:type="spellEnd"/>
           </w:p>
         </w:tc>
         <w:tc>
@@ -1678,13 +1737,21 @@
           <w:tcPr>
             <w:tcW w:w="1439" w:type="dxa"/>
           </w:tcPr>
-          <w:p/>
+          <w:p>
+            <w:r>
+              <w:t>Profile</w:t>
+            </w:r>
+          </w:p>
         </w:tc>
         <w:tc>
           <w:tcPr>
             <w:tcW w:w="1439" w:type="dxa"/>
           </w:tcPr>
-          <w:p/>
+          <w:p>
+            <w:r>
+              <w:t>Profil</w:t>
+            </w:r>
+          </w:p>
         </w:tc>
       </w:tr>
       <w:tr>
@@ -1711,9 +1778,11 @@
             <w:tcW w:w="2077" w:type="dxa"/>
           </w:tcPr>
           <w:p>
+            <w:proofErr w:type="spellStart"/>
             <w:r>
               <w:t>Parametres.link</w:t>
             </w:r>
+            <w:proofErr w:type="spellEnd"/>
           </w:p>
         </w:tc>
         <w:tc>
@@ -1740,13 +1809,23 @@
           <w:tcPr>
             <w:tcW w:w="1439" w:type="dxa"/>
           </w:tcPr>
-          <w:p/>
+          <w:p>
+            <w:proofErr w:type="spellStart"/>
+            <w:r>
+              <w:t>Parameters</w:t>
+            </w:r>
+            <w:proofErr w:type="spellEnd"/>
+          </w:p>
         </w:tc>
         <w:tc>
           <w:tcPr>
             <w:tcW w:w="1439" w:type="dxa"/>
           </w:tcPr>
-          <w:p/>
+          <w:p>
+            <w:r>
+              <w:t>Paramètres</w:t>
+            </w:r>
+          </w:p>
         </w:tc>
       </w:tr>
       <w:tr>
@@ -1773,9 +1852,11 @@
             <w:tcW w:w="2077" w:type="dxa"/>
           </w:tcPr>
           <w:p>
+            <w:proofErr w:type="spellStart"/>
             <w:r>
               <w:t>Annonces.link</w:t>
             </w:r>
+            <w:proofErr w:type="spellEnd"/>
           </w:p>
         </w:tc>
         <w:tc>
@@ -1794,11 +1875,11 @@
           </w:tcPr>
           <w:p>
             <w:r>
-              <w:t xml:space="preserve">S’il n’y est pas déjà, dirige l’utilisateur sur une page </w:t>
+              <w:t xml:space="preserve">S’il n’y est pas déjà, dirige l’utilisateur sur </w:t>
             </w:r>
             <w:r>
               <w:lastRenderedPageBreak/>
-              <w:t>où toutes ses annonces sont affichées</w:t>
+              <w:t>une page où toutes ses annonces sont affichées</w:t>
             </w:r>
           </w:p>
         </w:tc>
@@ -1840,9 +1921,11 @@
             <w:tcW w:w="2077" w:type="dxa"/>
           </w:tcPr>
           <w:p>
+            <w:proofErr w:type="spellStart"/>
             <w:r>
               <w:t>Messages.link</w:t>
             </w:r>
+            <w:proofErr w:type="spellEnd"/>
           </w:p>
         </w:tc>
         <w:tc>
@@ -1902,9 +1985,11 @@
             <w:tcW w:w="2077" w:type="dxa"/>
           </w:tcPr>
           <w:p>
+            <w:proofErr w:type="spellStart"/>
             <w:r>
               <w:t>Deconnexion.button</w:t>
             </w:r>
+            <w:proofErr w:type="spellEnd"/>
           </w:p>
         </w:tc>
         <w:tc>
@@ -1912,9 +1997,11 @@
             <w:tcW w:w="709" w:type="dxa"/>
           </w:tcPr>
           <w:p>
+            <w:proofErr w:type="spellStart"/>
             <w:r>
               <w:t>button</w:t>
             </w:r>
+            <w:proofErr w:type="spellEnd"/>
           </w:p>
         </w:tc>
         <w:tc>
@@ -1931,13 +2018,23 @@
           <w:tcPr>
             <w:tcW w:w="1439" w:type="dxa"/>
           </w:tcPr>
-          <w:p/>
+          <w:p>
+            <w:proofErr w:type="spellStart"/>
+            <w:r>
+              <w:t>Disconnection</w:t>
+            </w:r>
+            <w:proofErr w:type="spellEnd"/>
+          </w:p>
         </w:tc>
         <w:tc>
           <w:tcPr>
             <w:tcW w:w="1439" w:type="dxa"/>
           </w:tcPr>
-          <w:p/>
+          <w:p>
+            <w:r>
+              <w:t>Déconnexion</w:t>
+            </w:r>
+          </w:p>
         </w:tc>
       </w:tr>
     </w:tbl>
@@ -2433,7 +2530,13 @@
     </w:p>
     <w:p>
       <w:r>
-        <w:t>L’utilisateur entre un champ vide.</w:t>
+        <w:t>L’utilisateur laisse un champ</w:t>
+      </w:r>
+      <w:r>
+        <w:t xml:space="preserve"> obligatoire</w:t>
+      </w:r>
+      <w:r>
+        <w:t xml:space="preserve"> vide.</w:t>
       </w:r>
     </w:p>
     <w:p>
@@ -2507,7 +2610,7 @@
     </w:p>
     <w:p>
       <w:r>
-        <w:t>L’utilisateur entre un champ vide.</w:t>
+        <w:t>L’utilisateur laisse un champ obligatoire vide.</w:t>
       </w:r>
     </w:p>
     <w:p>
@@ -2553,7 +2656,7 @@
     </w:p>
     <w:p>
       <w:r>
-        <w:t>L’utilisateur entre un champ vide.</w:t>
+        <w:t>L’utilisateur laisse un champ obligatoire vide.</w:t>
       </w:r>
     </w:p>
     <w:p>
@@ -2655,7 +2758,7 @@
     </w:p>
     <w:p>
       <w:r>
-        <w:t>L’utilisateur entre un champ vide.</w:t>
+        <w:t>L’utilisateur laisse un champ obligatoire vide.</w:t>
       </w:r>
     </w:p>
     <w:p/>

</xml_diff>